<commit_message>
add use case of viewing others profile (kewu)
</commit_message>
<xml_diff>
--- a/Documents/use case - ke wu.docx
+++ b/Documents/use case - ke wu.docx
@@ -186,15 +186,7 @@
           </w:tcPr>
           <w:p>
             <w:r>
-              <w:t xml:space="preserve">User is already logged into </w:t>
-            </w:r>
-            <w:proofErr w:type="spellStart"/>
-            <w:r>
-              <w:t>ClassDiscuz</w:t>
-            </w:r>
-            <w:proofErr w:type="spellEnd"/>
-            <w:r>
-              <w:t xml:space="preserve"> and </w:t>
+              <w:t xml:space="preserve">User is already logged into ClassDiscuz and </w:t>
             </w:r>
             <w:r>
               <w:t>class schedule page</w:t>
@@ -288,13 +280,8 @@
                 <w:numId w:val="1"/>
               </w:numPr>
             </w:pPr>
-            <w:proofErr w:type="spellStart"/>
-            <w:r>
-              <w:t>ClassDiscuz</w:t>
-            </w:r>
-            <w:proofErr w:type="spellEnd"/>
-            <w:r>
-              <w:t xml:space="preserve"> displays a list of search results</w:t>
+            <w:r>
+              <w:t>ClassDiscuz displays a list of search results</w:t>
             </w:r>
           </w:p>
           <w:p>
@@ -324,37 +311,24 @@
               <w:t>es</w:t>
             </w:r>
             <w:r>
-              <w:t xml:space="preserve"> “register”. </w:t>
-            </w:r>
-            <w:proofErr w:type="spellStart"/>
-            <w:r>
-              <w:t>ClassDiscuz</w:t>
-            </w:r>
-            <w:proofErr w:type="spellEnd"/>
-            <w:r>
-              <w:t xml:space="preserve"> class schedule page</w:t>
-            </w:r>
-          </w:p>
-        </w:tc>
-      </w:tr>
-      <w:tr>
-        <w:tc>
-          <w:tcPr>
-            <w:tcW w:w="2489" w:type="dxa"/>
-          </w:tcPr>
-          <w:p>
-            <w:pPr>
-              <w:rPr>
-                <w:lang w:eastAsia="zh-CN"/>
-              </w:rPr>
-            </w:pPr>
-            <w:proofErr w:type="spellStart"/>
-            <w:r>
-              <w:t>Postconditions</w:t>
-            </w:r>
-            <w:proofErr w:type="spellEnd"/>
-            <w:r>
-              <w:t xml:space="preserve">: </w:t>
+              <w:t xml:space="preserve"> “register”. ClassDiscuz class schedule page</w:t>
+            </w:r>
+          </w:p>
+        </w:tc>
+      </w:tr>
+      <w:tr>
+        <w:tc>
+          <w:tcPr>
+            <w:tcW w:w="2489" w:type="dxa"/>
+          </w:tcPr>
+          <w:p>
+            <w:pPr>
+              <w:rPr>
+                <w:lang w:eastAsia="zh-CN"/>
+              </w:rPr>
+            </w:pPr>
+            <w:r>
+              <w:t xml:space="preserve">Postconditions: </w:t>
             </w:r>
           </w:p>
         </w:tc>
@@ -436,13 +410,8 @@
             <w:r>
               <w:t xml:space="preserve">If user press “cancel” in step 2, </w:t>
             </w:r>
-            <w:proofErr w:type="spellStart"/>
-            <w:r>
-              <w:t>ClassDiscuz</w:t>
-            </w:r>
-            <w:proofErr w:type="spellEnd"/>
-            <w:r>
-              <w:t xml:space="preserve"> return to class schedule page</w:t>
+            <w:r>
+              <w:t>ClassDiscuz return to class schedule page</w:t>
             </w:r>
           </w:p>
           <w:p>
@@ -453,15 +422,7 @@
               <w:t xml:space="preserve"> in step 4-6</w:t>
             </w:r>
             <w:r>
-              <w:t xml:space="preserve">. </w:t>
-            </w:r>
-            <w:proofErr w:type="spellStart"/>
-            <w:r>
-              <w:t>ClassDiscuz</w:t>
-            </w:r>
-            <w:proofErr w:type="spellEnd"/>
-            <w:r>
-              <w:t xml:space="preserve"> return to step 2</w:t>
+              <w:t>. ClassDiscuz return to step 2</w:t>
             </w:r>
           </w:p>
         </w:tc>
@@ -508,15 +469,7 @@
               <w:t xml:space="preserve"> without entering</w:t>
             </w:r>
             <w:r>
-              <w:t xml:space="preserve"> any entering anything in ID field textboxes or name field box, </w:t>
-            </w:r>
-            <w:proofErr w:type="spellStart"/>
-            <w:r>
-              <w:t>ClassDiscuz</w:t>
-            </w:r>
-            <w:proofErr w:type="spellEnd"/>
-            <w:r>
-              <w:t xml:space="preserve"> displays error message.</w:t>
+              <w:t xml:space="preserve"> any entering anything in ID field textboxes or name field box, ClassDiscuz displays error message.</w:t>
             </w:r>
           </w:p>
           <w:p>
@@ -531,15 +484,7 @@
               <w:t xml:space="preserve">In step 3, if </w:t>
             </w:r>
             <w:r>
-              <w:t xml:space="preserve">the course ID/course name that user entered is malicious format, </w:t>
-            </w:r>
-            <w:proofErr w:type="spellStart"/>
-            <w:r>
-              <w:t>ClassDIscuz</w:t>
-            </w:r>
-            <w:proofErr w:type="spellEnd"/>
-            <w:r>
-              <w:t xml:space="preserve"> displays error message.  </w:t>
+              <w:t xml:space="preserve">the course ID/course name that user entered is malicious format, ClassDIscuz displays error message.  </w:t>
             </w:r>
           </w:p>
           <w:p>
@@ -560,15 +505,7 @@
               <w:t>es</w:t>
             </w:r>
             <w:r>
-              <w:t xml:space="preserve"> “register” without selecting any course, </w:t>
-            </w:r>
-            <w:proofErr w:type="spellStart"/>
-            <w:r>
-              <w:t>ClassDiscuz</w:t>
-            </w:r>
-            <w:proofErr w:type="spellEnd"/>
-            <w:r>
-              <w:t xml:space="preserve"> displays error message. </w:t>
+              <w:t xml:space="preserve"> “register” without selecting any course, ClassDiscuz displays error message. </w:t>
             </w:r>
           </w:p>
           <w:p>
@@ -586,15 +523,7 @@
               <w:t>step 6</w:t>
             </w:r>
             <w:r>
-              <w:t xml:space="preserve">, if user tries to register a course that is time-conflicting with another registered course, </w:t>
-            </w:r>
-            <w:proofErr w:type="spellStart"/>
-            <w:r>
-              <w:t>ClassDiscuz</w:t>
-            </w:r>
-            <w:proofErr w:type="spellEnd"/>
-            <w:r>
-              <w:t xml:space="preserve"> displays error message.</w:t>
+              <w:t>, if user tries to register a course that is time-conflicting with another registered course, ClassDiscuz displays error message.</w:t>
             </w:r>
           </w:p>
         </w:tc>
@@ -828,8 +757,6 @@
             <w:r>
               <w:t>Switch</w:t>
             </w:r>
-            <w:bookmarkStart w:id="0" w:name="_GoBack"/>
-            <w:bookmarkEnd w:id="0"/>
             <w:r>
               <w:t xml:space="preserve"> </w:t>
             </w:r>
@@ -952,15 +879,7 @@
           </w:tcPr>
           <w:p>
             <w:r>
-              <w:t xml:space="preserve">User is already logged into </w:t>
-            </w:r>
-            <w:proofErr w:type="spellStart"/>
-            <w:r>
-              <w:t>ClassDiscuz</w:t>
-            </w:r>
-            <w:proofErr w:type="spellEnd"/>
-            <w:r>
-              <w:t xml:space="preserve"> and </w:t>
+              <w:t xml:space="preserve">User is already logged into ClassDiscuz and </w:t>
             </w:r>
             <w:r>
               <w:t>class schedule page</w:t>
@@ -1015,56 +934,41 @@
                 <w:numId w:val="15"/>
               </w:numPr>
             </w:pPr>
-            <w:proofErr w:type="spellStart"/>
-            <w:r>
-              <w:t>ClassDiscuz</w:t>
-            </w:r>
-            <w:proofErr w:type="spellEnd"/>
-            <w:r>
-              <w:t xml:space="preserve"> displays chat page</w:t>
-            </w:r>
-          </w:p>
-        </w:tc>
-      </w:tr>
-      <w:tr>
-        <w:tc>
-          <w:tcPr>
-            <w:tcW w:w="2489" w:type="dxa"/>
-          </w:tcPr>
-          <w:p>
-            <w:pPr>
-              <w:rPr>
-                <w:lang w:eastAsia="zh-CN"/>
-              </w:rPr>
-            </w:pPr>
-            <w:proofErr w:type="spellStart"/>
-            <w:r>
-              <w:t>Postconditions</w:t>
-            </w:r>
-            <w:proofErr w:type="spellEnd"/>
-            <w:r>
-              <w:t xml:space="preserve">: </w:t>
-            </w:r>
-          </w:p>
-        </w:tc>
-        <w:tc>
-          <w:tcPr>
-            <w:tcW w:w="7097" w:type="dxa"/>
-            <w:gridSpan w:val="2"/>
-          </w:tcPr>
-          <w:p>
-            <w:pPr>
-              <w:rPr>
-                <w:lang w:eastAsia="zh-CN"/>
-              </w:rPr>
-            </w:pPr>
-            <w:proofErr w:type="spellStart"/>
-            <w:r>
-              <w:t>ClassDiscuz</w:t>
-            </w:r>
-            <w:proofErr w:type="spellEnd"/>
-            <w:r>
-              <w:t xml:space="preserve"> displays chat page</w:t>
+            <w:r>
+              <w:t>ClassDiscuz displays chat page</w:t>
+            </w:r>
+          </w:p>
+        </w:tc>
+      </w:tr>
+      <w:tr>
+        <w:tc>
+          <w:tcPr>
+            <w:tcW w:w="2489" w:type="dxa"/>
+          </w:tcPr>
+          <w:p>
+            <w:pPr>
+              <w:rPr>
+                <w:lang w:eastAsia="zh-CN"/>
+              </w:rPr>
+            </w:pPr>
+            <w:r>
+              <w:t xml:space="preserve">Postconditions: </w:t>
+            </w:r>
+          </w:p>
+        </w:tc>
+        <w:tc>
+          <w:tcPr>
+            <w:tcW w:w="7097" w:type="dxa"/>
+            <w:gridSpan w:val="2"/>
+          </w:tcPr>
+          <w:p>
+            <w:pPr>
+              <w:rPr>
+                <w:lang w:eastAsia="zh-CN"/>
+              </w:rPr>
+            </w:pPr>
+            <w:r>
+              <w:t>ClassDiscuz displays chat page</w:t>
             </w:r>
           </w:p>
         </w:tc>
@@ -1492,15 +1396,7 @@
           </w:tcPr>
           <w:p>
             <w:r>
-              <w:t xml:space="preserve">User is already logged into </w:t>
-            </w:r>
-            <w:proofErr w:type="spellStart"/>
-            <w:r>
-              <w:t>ClassDiscuz</w:t>
-            </w:r>
-            <w:proofErr w:type="spellEnd"/>
-            <w:r>
-              <w:t xml:space="preserve"> and </w:t>
+              <w:t xml:space="preserve">User is already logged into ClassDiscuz and </w:t>
             </w:r>
             <w:r>
               <w:t>chat page</w:t>
@@ -1579,19 +1475,11 @@
             <w:r>
               <w:t xml:space="preserve">, </w:t>
             </w:r>
-            <w:proofErr w:type="spellStart"/>
-            <w:r>
-              <w:rPr>
-                <w:lang w:eastAsia="zh-CN"/>
-              </w:rPr>
-              <w:t>ClassDiscuz</w:t>
-            </w:r>
-            <w:proofErr w:type="spellEnd"/>
-            <w:r>
-              <w:rPr>
-                <w:lang w:eastAsia="zh-CN"/>
-              </w:rPr>
-              <w:t xml:space="preserve"> send the text</w:t>
+            <w:r>
+              <w:rPr>
+                <w:lang w:eastAsia="zh-CN"/>
+              </w:rPr>
+              <w:t>ClassDiscuz send the text</w:t>
             </w:r>
           </w:p>
           <w:p>
@@ -1602,13 +1490,8 @@
                 <w:numId w:val="3"/>
               </w:numPr>
             </w:pPr>
-            <w:proofErr w:type="spellStart"/>
-            <w:r>
-              <w:t>ClassDiscuz</w:t>
-            </w:r>
-            <w:proofErr w:type="spellEnd"/>
-            <w:r>
-              <w:t xml:space="preserve"> displays messages </w:t>
+            <w:r>
+              <w:t xml:space="preserve">ClassDiscuz displays messages </w:t>
             </w:r>
             <w:r>
               <w:t>sent by other</w:t>
@@ -1642,13 +1525,8 @@
                 <w:lang w:eastAsia="zh-CN"/>
               </w:rPr>
             </w:pPr>
-            <w:proofErr w:type="spellStart"/>
-            <w:r>
-              <w:t>Postconditions</w:t>
-            </w:r>
-            <w:proofErr w:type="spellEnd"/>
-            <w:r>
-              <w:t xml:space="preserve">: </w:t>
+            <w:r>
+              <w:t xml:space="preserve">Postconditions: </w:t>
             </w:r>
           </w:p>
         </w:tc>
@@ -1726,7 +1604,25 @@
               <w:rPr>
                 <w:lang w:eastAsia="zh-CN"/>
               </w:rPr>
-              <w:t>Stay at</w:t>
+              <w:t xml:space="preserve">ClassDiscuz </w:t>
+            </w:r>
+            <w:r>
+              <w:rPr>
+                <w:lang w:eastAsia="zh-CN"/>
+              </w:rPr>
+              <w:t>stays</w:t>
+            </w:r>
+            <w:r>
+              <w:rPr>
+                <w:lang w:eastAsia="zh-CN"/>
+              </w:rPr>
+              <w:t xml:space="preserve"> </w:t>
+            </w:r>
+            <w:r>
+              <w:rPr>
+                <w:lang w:eastAsia="zh-CN"/>
+              </w:rPr>
+              <w:t>at</w:t>
             </w:r>
             <w:r>
               <w:rPr>
@@ -1823,23 +1719,7 @@
               </w:numPr>
             </w:pPr>
             <w:r>
-              <w:t xml:space="preserve">In step 3, if user tries to send </w:t>
-            </w:r>
-            <w:proofErr w:type="gramStart"/>
-            <w:r>
-              <w:t>a</w:t>
-            </w:r>
-            <w:proofErr w:type="gramEnd"/>
-            <w:r>
-              <w:t xml:space="preserve"> empty message. </w:t>
-            </w:r>
-            <w:proofErr w:type="spellStart"/>
-            <w:r>
-              <w:t>ClassDiscuz</w:t>
-            </w:r>
-            <w:proofErr w:type="spellEnd"/>
-            <w:r>
-              <w:t xml:space="preserve"> displays error message.</w:t>
+              <w:t>In step 3, if user tries to send a empty message. ClassDiscuz displays error message.</w:t>
             </w:r>
           </w:p>
           <w:p>
@@ -1851,15 +1731,7 @@
               </w:numPr>
             </w:pPr>
             <w:r>
-              <w:t xml:space="preserve">In step 3, if user tries to send a message that is longer than 255 characters, </w:t>
-            </w:r>
-            <w:proofErr w:type="spellStart"/>
-            <w:r>
-              <w:t>ClassDiscuz</w:t>
-            </w:r>
-            <w:proofErr w:type="spellEnd"/>
-            <w:r>
-              <w:t xml:space="preserve"> displays error message.</w:t>
+              <w:t>In step 3, if user tries to send a message that is longer than 255 characters, ClassDiscuz displays error message.</w:t>
             </w:r>
           </w:p>
         </w:tc>
@@ -2229,15 +2101,7 @@
           </w:tcPr>
           <w:p>
             <w:r>
-              <w:t xml:space="preserve">User is already logged into </w:t>
-            </w:r>
-            <w:proofErr w:type="spellStart"/>
-            <w:r>
-              <w:t>ClassDiscuz</w:t>
-            </w:r>
-            <w:proofErr w:type="spellEnd"/>
-            <w:r>
-              <w:t xml:space="preserve"> and chat page is displayed. </w:t>
+              <w:t xml:space="preserve">User is already logged into ClassDiscuz and chat page is displayed. </w:t>
             </w:r>
           </w:p>
         </w:tc>
@@ -2289,13 +2153,8 @@
                 <w:numId w:val="7"/>
               </w:numPr>
             </w:pPr>
-            <w:proofErr w:type="spellStart"/>
-            <w:r>
-              <w:t>ClassDiscuz</w:t>
-            </w:r>
-            <w:proofErr w:type="spellEnd"/>
-            <w:r>
-              <w:t xml:space="preserve"> displays send voice dialog</w:t>
+            <w:r>
+              <w:t>ClassDiscuz displays send voice dialog</w:t>
             </w:r>
           </w:p>
           <w:p>
@@ -2322,15 +2181,7 @@
               <w:t>User speaking</w:t>
             </w:r>
             <w:r>
-              <w:t xml:space="preserve">, </w:t>
-            </w:r>
-            <w:proofErr w:type="spellStart"/>
-            <w:r>
-              <w:t>ClassDiscuz</w:t>
-            </w:r>
-            <w:proofErr w:type="spellEnd"/>
-            <w:r>
-              <w:t xml:space="preserve"> recording voice </w:t>
+              <w:t xml:space="preserve">, ClassDiscuz recording voice </w:t>
             </w:r>
             <w:r>
               <w:t>through</w:t>
@@ -2372,21 +2223,7 @@
               <w:rPr>
                 <w:lang w:eastAsia="zh-CN"/>
               </w:rPr>
-              <w:t xml:space="preserve">, </w:t>
-            </w:r>
-            <w:proofErr w:type="spellStart"/>
-            <w:r>
-              <w:rPr>
-                <w:lang w:eastAsia="zh-CN"/>
-              </w:rPr>
-              <w:t>ClassDiscuz</w:t>
-            </w:r>
-            <w:proofErr w:type="spellEnd"/>
-            <w:r>
-              <w:rPr>
-                <w:lang w:eastAsia="zh-CN"/>
-              </w:rPr>
-              <w:t xml:space="preserve"> send the voice</w:t>
+              <w:t>, ClassDiscuz send the voice</w:t>
             </w:r>
           </w:p>
           <w:p>
@@ -2397,13 +2234,8 @@
                 <w:numId w:val="7"/>
               </w:numPr>
             </w:pPr>
-            <w:proofErr w:type="spellStart"/>
-            <w:r>
-              <w:t>ClassDiscuz</w:t>
-            </w:r>
-            <w:proofErr w:type="spellEnd"/>
-            <w:r>
-              <w:t xml:space="preserve"> displays messages </w:t>
+            <w:r>
+              <w:t xml:space="preserve">ClassDiscuz displays messages </w:t>
             </w:r>
             <w:r>
               <w:t>sent by</w:t>
@@ -2458,13 +2290,8 @@
                 <w:lang w:eastAsia="zh-CN"/>
               </w:rPr>
             </w:pPr>
-            <w:proofErr w:type="spellStart"/>
-            <w:r>
-              <w:t>Postconditions</w:t>
-            </w:r>
-            <w:proofErr w:type="spellEnd"/>
-            <w:r>
-              <w:t xml:space="preserve">: </w:t>
+            <w:r>
+              <w:t xml:space="preserve">Postconditions: </w:t>
             </w:r>
           </w:p>
         </w:tc>
@@ -2536,7 +2363,25 @@
               <w:rPr>
                 <w:lang w:eastAsia="zh-CN"/>
               </w:rPr>
-              <w:t>Stay at chat page with voice dialog, user is able to send the next voice message</w:t>
+              <w:t xml:space="preserve">ClassDiscuz </w:t>
+            </w:r>
+            <w:r>
+              <w:rPr>
+                <w:lang w:eastAsia="zh-CN"/>
+              </w:rPr>
+              <w:t>stays</w:t>
+            </w:r>
+            <w:r>
+              <w:rPr>
+                <w:lang w:eastAsia="zh-CN"/>
+              </w:rPr>
+              <w:t xml:space="preserve"> </w:t>
+            </w:r>
+            <w:r>
+              <w:rPr>
+                <w:lang w:eastAsia="zh-CN"/>
+              </w:rPr>
+              <w:t>at chat page with voice dialog, user is able to send the next voice message</w:t>
             </w:r>
           </w:p>
         </w:tc>
@@ -2613,13 +2458,8 @@
             <w:r>
               <w:t xml:space="preserve">, </w:t>
             </w:r>
-            <w:proofErr w:type="spellStart"/>
-            <w:r>
-              <w:t>ClassDiscuz</w:t>
-            </w:r>
-            <w:proofErr w:type="spellEnd"/>
-            <w:r>
-              <w:t xml:space="preserve"> return to chat page with chat textbox</w:t>
+            <w:r>
+              <w:t>ClassDiscuz return to chat page with chat textbox</w:t>
             </w:r>
           </w:p>
           <w:p>
@@ -2661,16 +2501,8 @@
               <w:rPr>
                 <w:lang w:eastAsia="zh-CN"/>
               </w:rPr>
-              <w:t xml:space="preserve"> by </w:t>
-            </w:r>
-            <w:proofErr w:type="spellStart"/>
-            <w:r>
-              <w:rPr>
-                <w:lang w:eastAsia="zh-CN"/>
-              </w:rPr>
-              <w:t>ClassDiscuz</w:t>
-            </w:r>
-            <w:proofErr w:type="spellEnd"/>
+              <w:t xml:space="preserve"> by ClassDiscuz</w:t>
+            </w:r>
           </w:p>
         </w:tc>
       </w:tr>
@@ -2704,15 +2536,7 @@
               </w:numPr>
             </w:pPr>
             <w:r>
-              <w:t xml:space="preserve">In step 5, if user send a voice that is less than 1 second, </w:t>
-            </w:r>
-            <w:proofErr w:type="spellStart"/>
-            <w:r>
-              <w:t>ClassDiscuz</w:t>
-            </w:r>
-            <w:proofErr w:type="spellEnd"/>
-            <w:r>
-              <w:t xml:space="preserve"> will prompt that the voice is too short and will not send the voice</w:t>
+              <w:t>In step 5, if user send a voice that is less than 1 second, ClassDiscuz will prompt that the voice is too short and will not send the voice</w:t>
             </w:r>
           </w:p>
           <w:p>
@@ -2730,15 +2554,7 @@
               <w:t xml:space="preserve">a </w:t>
             </w:r>
             <w:r>
-              <w:t xml:space="preserve">voice longer than 2 minutes, </w:t>
-            </w:r>
-            <w:proofErr w:type="spellStart"/>
-            <w:r>
-              <w:t>ClassDiscuz</w:t>
-            </w:r>
-            <w:proofErr w:type="spellEnd"/>
-            <w:r>
-              <w:t xml:space="preserve"> will stop recording </w:t>
+              <w:t xml:space="preserve">voice longer than 2 minutes, ClassDiscuz will stop recording </w:t>
             </w:r>
             <w:r>
               <w:t xml:space="preserve">automatically </w:t>
@@ -3084,15 +2900,7 @@
           </w:tcPr>
           <w:p>
             <w:r>
-              <w:t xml:space="preserve">User is already logged into </w:t>
-            </w:r>
-            <w:proofErr w:type="spellStart"/>
-            <w:r>
-              <w:t>ClassDiscuz</w:t>
-            </w:r>
-            <w:proofErr w:type="spellEnd"/>
-            <w:r>
-              <w:t xml:space="preserve"> and chat page is displayed. </w:t>
+              <w:t xml:space="preserve">User is already logged into ClassDiscuz and chat page is displayed. </w:t>
             </w:r>
           </w:p>
         </w:tc>
@@ -3144,13 +2952,8 @@
                 <w:numId w:val="11"/>
               </w:numPr>
             </w:pPr>
-            <w:proofErr w:type="spellStart"/>
-            <w:r>
-              <w:t>ClassDiscuz</w:t>
-            </w:r>
-            <w:proofErr w:type="spellEnd"/>
-            <w:r>
-              <w:t xml:space="preserve"> displays send </w:t>
+            <w:r>
+              <w:t xml:space="preserve">ClassDiscuz displays send </w:t>
             </w:r>
             <w:r>
               <w:t>picture</w:t>
@@ -3168,15 +2971,7 @@
               </w:numPr>
             </w:pPr>
             <w:r>
-              <w:t xml:space="preserve">a. User selects “take a photo”, </w:t>
-            </w:r>
-            <w:proofErr w:type="spellStart"/>
-            <w:r>
-              <w:t>ClassDiscuz</w:t>
-            </w:r>
-            <w:proofErr w:type="spellEnd"/>
-            <w:r>
-              <w:t xml:space="preserve"> invoke camera application of system</w:t>
+              <w:t>a. User selects “take a photo”, ClassDiscuz invoke camera application of system</w:t>
             </w:r>
           </w:p>
           <w:p>
@@ -3187,15 +2982,7 @@
               </w:rPr>
             </w:pPr>
             <w:r>
-              <w:t xml:space="preserve">b. User selects “select from existing photos”, </w:t>
-            </w:r>
-            <w:proofErr w:type="spellStart"/>
-            <w:r>
-              <w:t>classDiscuz</w:t>
-            </w:r>
-            <w:proofErr w:type="spellEnd"/>
-            <w:r>
-              <w:t xml:space="preserve"> invoke photos application of system</w:t>
+              <w:t>b. User selects “select from existing photos”, classDiscuz invoke photos application of system</w:t>
             </w:r>
           </w:p>
           <w:p>
@@ -3218,19 +3005,11 @@
                 <w:numId w:val="11"/>
               </w:numPr>
             </w:pPr>
-            <w:proofErr w:type="spellStart"/>
-            <w:r>
-              <w:rPr>
-                <w:lang w:eastAsia="zh-CN"/>
-              </w:rPr>
-              <w:t>ClassDiscuz</w:t>
-            </w:r>
-            <w:proofErr w:type="spellEnd"/>
-            <w:r>
-              <w:rPr>
-                <w:lang w:eastAsia="zh-CN"/>
-              </w:rPr>
-              <w:t xml:space="preserve"> send the photo</w:t>
+            <w:r>
+              <w:rPr>
+                <w:lang w:eastAsia="zh-CN"/>
+              </w:rPr>
+              <w:t>ClassDiscuz send the photo</w:t>
             </w:r>
           </w:p>
           <w:p>
@@ -3241,13 +3020,8 @@
                 <w:numId w:val="11"/>
               </w:numPr>
             </w:pPr>
-            <w:proofErr w:type="spellStart"/>
-            <w:r>
-              <w:t>ClassDiscuz</w:t>
-            </w:r>
-            <w:proofErr w:type="spellEnd"/>
-            <w:r>
-              <w:t xml:space="preserve"> </w:t>
+            <w:r>
+              <w:t xml:space="preserve">ClassDiscuz </w:t>
             </w:r>
             <w:r>
               <w:t>hides send picture dialog</w:t>
@@ -3266,13 +3040,8 @@
                 <w:lang w:eastAsia="zh-CN"/>
               </w:rPr>
             </w:pPr>
-            <w:proofErr w:type="spellStart"/>
-            <w:r>
-              <w:t>Postconditions</w:t>
-            </w:r>
-            <w:proofErr w:type="spellEnd"/>
-            <w:r>
-              <w:t xml:space="preserve">: </w:t>
+            <w:r>
+              <w:t xml:space="preserve">Postconditions: </w:t>
             </w:r>
           </w:p>
         </w:tc>
@@ -3344,7 +3113,19 @@
               <w:rPr>
                 <w:lang w:eastAsia="zh-CN"/>
               </w:rPr>
-              <w:t>Stay at chat page, user is able to send the next message</w:t>
+              <w:t xml:space="preserve">ClassDiscuz </w:t>
+            </w:r>
+            <w:r>
+              <w:rPr>
+                <w:lang w:eastAsia="zh-CN"/>
+              </w:rPr>
+              <w:t>stays</w:t>
+            </w:r>
+            <w:r>
+              <w:rPr>
+                <w:lang w:eastAsia="zh-CN"/>
+              </w:rPr>
+              <w:t xml:space="preserve"> at chat page, user is able to send the next message</w:t>
             </w:r>
           </w:p>
         </w:tc>
@@ -3407,15 +3188,7 @@
               </w:numPr>
             </w:pPr>
             <w:r>
-              <w:t xml:space="preserve">In step 3, if user presses “cancel”, then </w:t>
-            </w:r>
-            <w:proofErr w:type="spellStart"/>
-            <w:r>
-              <w:t>ClassDiscuz</w:t>
-            </w:r>
-            <w:proofErr w:type="spellEnd"/>
-            <w:r>
-              <w:t xml:space="preserve"> will go to step 6</w:t>
+              <w:t>In step 3, if user presses “cancel”, then ClassDiscuz will go to step 6</w:t>
             </w:r>
           </w:p>
           <w:p>
@@ -3427,15 +3200,7 @@
               </w:numPr>
             </w:pPr>
             <w:r>
-              <w:t xml:space="preserve">In step 4, if user press “cancel” in system application, then </w:t>
-            </w:r>
-            <w:proofErr w:type="spellStart"/>
-            <w:r>
-              <w:t>classDiscuz</w:t>
-            </w:r>
-            <w:proofErr w:type="spellEnd"/>
-            <w:r>
-              <w:t xml:space="preserve"> will return to step 2</w:t>
+              <w:t>In step 4, if user press “cancel” in system application, then classDiscuz will return to step 2</w:t>
             </w:r>
           </w:p>
         </w:tc>
@@ -3823,15 +3588,7 @@
           </w:tcPr>
           <w:p>
             <w:r>
-              <w:t xml:space="preserve">User is already logged into </w:t>
-            </w:r>
-            <w:proofErr w:type="spellStart"/>
-            <w:r>
-              <w:t>ClassDiscuz</w:t>
-            </w:r>
-            <w:proofErr w:type="spellEnd"/>
-            <w:r>
-              <w:t xml:space="preserve"> and chat page is displayed. </w:t>
+              <w:t xml:space="preserve">User is already logged into ClassDiscuz and chat page is displayed. </w:t>
             </w:r>
           </w:p>
         </w:tc>
@@ -3880,35 +3637,25 @@
                 <w:numId w:val="17"/>
               </w:numPr>
             </w:pPr>
-            <w:proofErr w:type="spellStart"/>
-            <w:r>
-              <w:t>ClassDiscuz</w:t>
-            </w:r>
-            <w:proofErr w:type="spellEnd"/>
-            <w:r>
-              <w:t xml:space="preserve"> displays the chat page of the selected course</w:t>
-            </w:r>
-          </w:p>
-        </w:tc>
-      </w:tr>
-      <w:tr>
-        <w:tc>
-          <w:tcPr>
-            <w:tcW w:w="2489" w:type="dxa"/>
-          </w:tcPr>
-          <w:p>
-            <w:pPr>
-              <w:rPr>
-                <w:lang w:eastAsia="zh-CN"/>
-              </w:rPr>
-            </w:pPr>
-            <w:proofErr w:type="spellStart"/>
-            <w:r>
-              <w:t>Postconditions</w:t>
-            </w:r>
-            <w:proofErr w:type="spellEnd"/>
-            <w:r>
-              <w:t xml:space="preserve">: </w:t>
+            <w:r>
+              <w:t>ClassDiscuz displays the chat page of the selected course</w:t>
+            </w:r>
+          </w:p>
+        </w:tc>
+      </w:tr>
+      <w:tr>
+        <w:tc>
+          <w:tcPr>
+            <w:tcW w:w="2489" w:type="dxa"/>
+          </w:tcPr>
+          <w:p>
+            <w:pPr>
+              <w:rPr>
+                <w:lang w:eastAsia="zh-CN"/>
+              </w:rPr>
+            </w:pPr>
+            <w:r>
+              <w:t xml:space="preserve">Postconditions: </w:t>
             </w:r>
           </w:p>
         </w:tc>
@@ -4063,6 +3810,595 @@
             </w:r>
             <w:r>
               <w:t>, then chat page displays a blank page</w:t>
+            </w:r>
+          </w:p>
+        </w:tc>
+      </w:tr>
+      <w:tr>
+        <w:tc>
+          <w:tcPr>
+            <w:tcW w:w="2489" w:type="dxa"/>
+          </w:tcPr>
+          <w:p>
+            <w:pPr>
+              <w:rPr>
+                <w:lang w:eastAsia="zh-CN"/>
+              </w:rPr>
+            </w:pPr>
+            <w:r>
+              <w:t xml:space="preserve">Assumptions: </w:t>
+            </w:r>
+          </w:p>
+        </w:tc>
+        <w:tc>
+          <w:tcPr>
+            <w:tcW w:w="7097" w:type="dxa"/>
+            <w:gridSpan w:val="2"/>
+          </w:tcPr>
+          <w:p>
+            <w:r>
+              <w:t>N/A</w:t>
+            </w:r>
+          </w:p>
+        </w:tc>
+      </w:tr>
+      <w:tr>
+        <w:tc>
+          <w:tcPr>
+            <w:tcW w:w="2489" w:type="dxa"/>
+          </w:tcPr>
+          <w:p>
+            <w:pPr>
+              <w:rPr>
+                <w:lang w:eastAsia="zh-CN"/>
+              </w:rPr>
+            </w:pPr>
+            <w:r>
+              <w:t xml:space="preserve">Issues: </w:t>
+            </w:r>
+          </w:p>
+        </w:tc>
+        <w:tc>
+          <w:tcPr>
+            <w:tcW w:w="7097" w:type="dxa"/>
+            <w:gridSpan w:val="2"/>
+          </w:tcPr>
+          <w:p>
+            <w:r>
+              <w:t>TBD</w:t>
+            </w:r>
+          </w:p>
+        </w:tc>
+      </w:tr>
+      <w:tr>
+        <w:tc>
+          <w:tcPr>
+            <w:tcW w:w="2489" w:type="dxa"/>
+          </w:tcPr>
+          <w:p>
+            <w:r>
+              <w:t>Source:</w:t>
+            </w:r>
+          </w:p>
+        </w:tc>
+        <w:tc>
+          <w:tcPr>
+            <w:tcW w:w="7097" w:type="dxa"/>
+            <w:gridSpan w:val="2"/>
+          </w:tcPr>
+          <w:p>
+            <w:r>
+              <w:t>N/A</w:t>
+            </w:r>
+          </w:p>
+        </w:tc>
+      </w:tr>
+      <w:tr>
+        <w:tc>
+          <w:tcPr>
+            <w:tcW w:w="2489" w:type="dxa"/>
+          </w:tcPr>
+          <w:p>
+            <w:pPr>
+              <w:rPr>
+                <w:lang w:eastAsia="zh-CN"/>
+              </w:rPr>
+            </w:pPr>
+            <w:r>
+              <w:t xml:space="preserve">Includes: </w:t>
+            </w:r>
+          </w:p>
+        </w:tc>
+        <w:tc>
+          <w:tcPr>
+            <w:tcW w:w="7097" w:type="dxa"/>
+            <w:gridSpan w:val="2"/>
+          </w:tcPr>
+          <w:p>
+            <w:pPr>
+              <w:rPr>
+                <w:lang w:eastAsia="zh-CN"/>
+              </w:rPr>
+            </w:pPr>
+            <w:r>
+              <w:t>N/A</w:t>
+            </w:r>
+          </w:p>
+        </w:tc>
+      </w:tr>
+      <w:tr>
+        <w:tc>
+          <w:tcPr>
+            <w:tcW w:w="2489" w:type="dxa"/>
+          </w:tcPr>
+          <w:p>
+            <w:pPr>
+              <w:rPr>
+                <w:lang w:eastAsia="zh-CN"/>
+              </w:rPr>
+            </w:pPr>
+            <w:r>
+              <w:t xml:space="preserve">Associated Requirements: </w:t>
+            </w:r>
+          </w:p>
+        </w:tc>
+        <w:tc>
+          <w:tcPr>
+            <w:tcW w:w="7097" w:type="dxa"/>
+            <w:gridSpan w:val="2"/>
+          </w:tcPr>
+          <w:p>
+            <w:r>
+              <w:t>N/A</w:t>
+            </w:r>
+          </w:p>
+        </w:tc>
+      </w:tr>
+    </w:tbl>
+    <w:p/>
+    <w:p>
+      <w:r>
+        <w:br w:type="page"/>
+      </w:r>
+    </w:p>
+    <w:p>
+      <w:r>
+        <w:t xml:space="preserve">Table </w:t>
+      </w:r>
+      <w:r>
+        <w:rPr>
+          <w:lang w:eastAsia="zh-CN"/>
+        </w:rPr>
+        <w:t>x</w:t>
+      </w:r>
+      <w:r>
+        <w:t xml:space="preserve"> Use Case Details - </w:t>
+      </w:r>
+      <w:r>
+        <w:rPr>
+          <w:lang w:eastAsia="zh-CN"/>
+        </w:rPr>
+        <w:t>VI</w:t>
+      </w:r>
+      <w:r>
+        <w:rPr>
+          <w:lang w:eastAsia="zh-CN"/>
+        </w:rPr>
+        <w:t>E</w:t>
+      </w:r>
+      <w:r>
+        <w:rPr>
+          <w:lang w:eastAsia="zh-CN"/>
+        </w:rPr>
+        <w:t>W-PRO</w:t>
+      </w:r>
+      <w:r>
+        <w:t xml:space="preserve">: </w:t>
+      </w:r>
+      <w:r>
+        <w:t>View Others Profile</w:t>
+      </w:r>
+    </w:p>
+    <w:tbl>
+      <w:tblPr>
+        <w:tblStyle w:val="TableGrid"/>
+        <w:tblW w:w="9586" w:type="dxa"/>
+        <w:tblLook w:val="04A0" w:firstRow="1" w:lastRow="0" w:firstColumn="1" w:lastColumn="0" w:noHBand="0" w:noVBand="1"/>
+      </w:tblPr>
+      <w:tblGrid>
+        <w:gridCol w:w="2489"/>
+        <w:gridCol w:w="1612"/>
+        <w:gridCol w:w="5485"/>
+      </w:tblGrid>
+      <w:tr>
+        <w:tc>
+          <w:tcPr>
+            <w:tcW w:w="4101" w:type="dxa"/>
+            <w:gridSpan w:val="2"/>
+          </w:tcPr>
+          <w:p>
+            <w:r>
+              <w:t xml:space="preserve">Use Case ID: </w:t>
+            </w:r>
+            <w:r>
+              <w:rPr>
+                <w:lang w:eastAsia="zh-CN"/>
+              </w:rPr>
+              <w:t>VI</w:t>
+            </w:r>
+            <w:r>
+              <w:rPr>
+                <w:lang w:eastAsia="zh-CN"/>
+              </w:rPr>
+              <w:t>E</w:t>
+            </w:r>
+            <w:r>
+              <w:rPr>
+                <w:lang w:eastAsia="zh-CN"/>
+              </w:rPr>
+              <w:t>W-PRO</w:t>
+            </w:r>
+          </w:p>
+        </w:tc>
+        <w:tc>
+          <w:tcPr>
+            <w:tcW w:w="5485" w:type="dxa"/>
+          </w:tcPr>
+          <w:p>
+            <w:pPr>
+              <w:rPr>
+                <w:lang w:eastAsia="zh-CN"/>
+              </w:rPr>
+            </w:pPr>
+            <w:r>
+              <w:t xml:space="preserve">Use Case Name: </w:t>
+            </w:r>
+            <w:r>
+              <w:t xml:space="preserve">View </w:t>
+            </w:r>
+            <w:r>
+              <w:t>O</w:t>
+            </w:r>
+            <w:r>
+              <w:t>t</w:t>
+            </w:r>
+            <w:r>
+              <w:t>h</w:t>
+            </w:r>
+            <w:r>
+              <w:t>ers Profile</w:t>
+            </w:r>
+          </w:p>
+        </w:tc>
+      </w:tr>
+      <w:tr>
+        <w:tc>
+          <w:tcPr>
+            <w:tcW w:w="2489" w:type="dxa"/>
+          </w:tcPr>
+          <w:p>
+            <w:r>
+              <w:t xml:space="preserve">Primary Actor(s): </w:t>
+            </w:r>
+          </w:p>
+        </w:tc>
+        <w:tc>
+          <w:tcPr>
+            <w:tcW w:w="7097" w:type="dxa"/>
+            <w:gridSpan w:val="2"/>
+          </w:tcPr>
+          <w:p>
+            <w:pPr>
+              <w:rPr>
+                <w:lang w:eastAsia="zh-CN"/>
+              </w:rPr>
+            </w:pPr>
+            <w:r>
+              <w:rPr>
+                <w:lang w:eastAsia="zh-CN"/>
+              </w:rPr>
+              <w:t>User</w:t>
+            </w:r>
+          </w:p>
+        </w:tc>
+      </w:tr>
+      <w:tr>
+        <w:tc>
+          <w:tcPr>
+            <w:tcW w:w="2489" w:type="dxa"/>
+          </w:tcPr>
+          <w:p>
+            <w:pPr>
+              <w:rPr>
+                <w:lang w:eastAsia="zh-CN"/>
+              </w:rPr>
+            </w:pPr>
+            <w:r>
+              <w:t xml:space="preserve">Secondary Actor(s): </w:t>
+            </w:r>
+          </w:p>
+        </w:tc>
+        <w:tc>
+          <w:tcPr>
+            <w:tcW w:w="7097" w:type="dxa"/>
+            <w:gridSpan w:val="2"/>
+          </w:tcPr>
+          <w:p>
+            <w:r>
+              <w:t>N/A</w:t>
+            </w:r>
+          </w:p>
+        </w:tc>
+      </w:tr>
+      <w:tr>
+        <w:tc>
+          <w:tcPr>
+            <w:tcW w:w="2489" w:type="dxa"/>
+          </w:tcPr>
+          <w:p>
+            <w:pPr>
+              <w:rPr>
+                <w:lang w:eastAsia="zh-CN"/>
+              </w:rPr>
+            </w:pPr>
+            <w:r>
+              <w:t xml:space="preserve">Description: </w:t>
+            </w:r>
+          </w:p>
+        </w:tc>
+        <w:tc>
+          <w:tcPr>
+            <w:tcW w:w="7097" w:type="dxa"/>
+            <w:gridSpan w:val="2"/>
+          </w:tcPr>
+          <w:p>
+            <w:r>
+              <w:t>View other users’ profile</w:t>
+            </w:r>
+          </w:p>
+        </w:tc>
+      </w:tr>
+      <w:tr>
+        <w:tc>
+          <w:tcPr>
+            <w:tcW w:w="2489" w:type="dxa"/>
+          </w:tcPr>
+          <w:p>
+            <w:pPr>
+              <w:rPr>
+                <w:lang w:eastAsia="zh-CN"/>
+              </w:rPr>
+            </w:pPr>
+            <w:r>
+              <w:t xml:space="preserve">Preconditions: </w:t>
+            </w:r>
+          </w:p>
+        </w:tc>
+        <w:tc>
+          <w:tcPr>
+            <w:tcW w:w="7097" w:type="dxa"/>
+            <w:gridSpan w:val="2"/>
+          </w:tcPr>
+          <w:p>
+            <w:r>
+              <w:t xml:space="preserve">User is already logged into ClassDiscuz and chat page is displayed. </w:t>
+            </w:r>
+          </w:p>
+        </w:tc>
+      </w:tr>
+      <w:tr>
+        <w:tc>
+          <w:tcPr>
+            <w:tcW w:w="2489" w:type="dxa"/>
+          </w:tcPr>
+          <w:p>
+            <w:pPr>
+              <w:rPr>
+                <w:lang w:eastAsia="zh-CN"/>
+              </w:rPr>
+            </w:pPr>
+            <w:r>
+              <w:t xml:space="preserve">Normal Flow of Events: </w:t>
+            </w:r>
+          </w:p>
+        </w:tc>
+        <w:tc>
+          <w:tcPr>
+            <w:tcW w:w="7097" w:type="dxa"/>
+            <w:gridSpan w:val="2"/>
+          </w:tcPr>
+          <w:p>
+            <w:pPr>
+              <w:pStyle w:val="ListParagraph"/>
+              <w:numPr>
+                <w:ilvl w:val="0"/>
+                <w:numId w:val="18"/>
+              </w:numPr>
+            </w:pPr>
+            <w:r>
+              <w:t xml:space="preserve">User </w:t>
+            </w:r>
+            <w:r>
+              <w:t>presses an avatar of a member in the member list laid on the right side of chat page</w:t>
+            </w:r>
+          </w:p>
+          <w:p>
+            <w:pPr>
+              <w:pStyle w:val="ListParagraph"/>
+              <w:numPr>
+                <w:ilvl w:val="0"/>
+                <w:numId w:val="18"/>
+              </w:numPr>
+            </w:pPr>
+            <w:r>
+              <w:t>ClassDiscuz displays the profile of the selected user, including name, avatar, university, major, focus level and registered course</w:t>
+            </w:r>
+          </w:p>
+          <w:p>
+            <w:pPr>
+              <w:pStyle w:val="ListParagraph"/>
+              <w:numPr>
+                <w:ilvl w:val="0"/>
+                <w:numId w:val="18"/>
+              </w:numPr>
+            </w:pPr>
+            <w:r>
+              <w:t>User presses “back” button</w:t>
+            </w:r>
+          </w:p>
+          <w:p>
+            <w:pPr>
+              <w:pStyle w:val="ListParagraph"/>
+              <w:numPr>
+                <w:ilvl w:val="0"/>
+                <w:numId w:val="18"/>
+              </w:numPr>
+            </w:pPr>
+            <w:r>
+              <w:t>ClassDiscuz return to chat page</w:t>
+            </w:r>
+            <w:r>
+              <w:t xml:space="preserve"> </w:t>
+            </w:r>
+          </w:p>
+        </w:tc>
+      </w:tr>
+      <w:tr>
+        <w:tc>
+          <w:tcPr>
+            <w:tcW w:w="2489" w:type="dxa"/>
+          </w:tcPr>
+          <w:p>
+            <w:pPr>
+              <w:rPr>
+                <w:lang w:eastAsia="zh-CN"/>
+              </w:rPr>
+            </w:pPr>
+            <w:r>
+              <w:t xml:space="preserve">Postconditions: </w:t>
+            </w:r>
+          </w:p>
+        </w:tc>
+        <w:tc>
+          <w:tcPr>
+            <w:tcW w:w="7097" w:type="dxa"/>
+            <w:gridSpan w:val="2"/>
+          </w:tcPr>
+          <w:p>
+            <w:pPr>
+              <w:rPr>
+                <w:lang w:eastAsia="zh-CN"/>
+              </w:rPr>
+            </w:pPr>
+            <w:r>
+              <w:rPr>
+                <w:lang w:eastAsia="zh-CN"/>
+              </w:rPr>
+              <w:t xml:space="preserve">ClassDiscuz </w:t>
+            </w:r>
+            <w:r>
+              <w:rPr>
+                <w:lang w:eastAsia="zh-CN"/>
+              </w:rPr>
+              <w:t>returns</w:t>
+            </w:r>
+            <w:r>
+              <w:rPr>
+                <w:lang w:eastAsia="zh-CN"/>
+              </w:rPr>
+              <w:t xml:space="preserve"> at chat page, user is able to send </w:t>
+            </w:r>
+            <w:bookmarkStart w:id="0" w:name="_GoBack"/>
+            <w:bookmarkEnd w:id="0"/>
+            <w:r>
+              <w:rPr>
+                <w:lang w:eastAsia="zh-CN"/>
+              </w:rPr>
+              <w:t>message</w:t>
+            </w:r>
+          </w:p>
+        </w:tc>
+      </w:tr>
+      <w:tr>
+        <w:tc>
+          <w:tcPr>
+            <w:tcW w:w="2489" w:type="dxa"/>
+          </w:tcPr>
+          <w:p>
+            <w:pPr>
+              <w:rPr>
+                <w:lang w:eastAsia="zh-CN"/>
+              </w:rPr>
+            </w:pPr>
+            <w:r>
+              <w:t xml:space="preserve">Frequency of Use: </w:t>
+            </w:r>
+          </w:p>
+        </w:tc>
+        <w:tc>
+          <w:tcPr>
+            <w:tcW w:w="7097" w:type="dxa"/>
+            <w:gridSpan w:val="2"/>
+          </w:tcPr>
+          <w:p>
+            <w:r>
+              <w:t>Medium</w:t>
+            </w:r>
+          </w:p>
+        </w:tc>
+      </w:tr>
+      <w:tr>
+        <w:tc>
+          <w:tcPr>
+            <w:tcW w:w="2489" w:type="dxa"/>
+          </w:tcPr>
+          <w:p>
+            <w:pPr>
+              <w:rPr>
+                <w:lang w:eastAsia="zh-CN"/>
+              </w:rPr>
+            </w:pPr>
+            <w:r>
+              <w:t xml:space="preserve">Alternative Flows: </w:t>
+            </w:r>
+          </w:p>
+        </w:tc>
+        <w:tc>
+          <w:tcPr>
+            <w:tcW w:w="7097" w:type="dxa"/>
+            <w:gridSpan w:val="2"/>
+          </w:tcPr>
+          <w:p>
+            <w:r>
+              <w:t>N/A</w:t>
+            </w:r>
+          </w:p>
+        </w:tc>
+      </w:tr>
+      <w:tr>
+        <w:tc>
+          <w:tcPr>
+            <w:tcW w:w="2489" w:type="dxa"/>
+          </w:tcPr>
+          <w:p>
+            <w:pPr>
+              <w:rPr>
+                <w:lang w:eastAsia="zh-CN"/>
+              </w:rPr>
+            </w:pPr>
+            <w:r>
+              <w:t xml:space="preserve">Exceptions: </w:t>
+            </w:r>
+          </w:p>
+        </w:tc>
+        <w:tc>
+          <w:tcPr>
+            <w:tcW w:w="7097" w:type="dxa"/>
+            <w:gridSpan w:val="2"/>
+          </w:tcPr>
+          <w:p>
+            <w:r>
+              <w:t>N/A</w:t>
             </w:r>
           </w:p>
         </w:tc>
@@ -4884,6 +5220,95 @@
     </w:lvl>
   </w:abstractNum>
   <w:abstractNum w:abstractNumId="7">
+    <w:nsid w:val="52A3092C"/>
+    <w:multiLevelType w:val="hybridMultilevel"/>
+    <w:tmpl w:val="A524C9AA"/>
+    <w:lvl w:ilvl="0" w:tplc="0409000F">
+      <w:start w:val="1"/>
+      <w:numFmt w:val="decimal"/>
+      <w:lvlText w:val="%1."/>
+      <w:lvlJc w:val="left"/>
+      <w:pPr>
+        <w:ind w:left="720" w:hanging="360"/>
+      </w:pPr>
+      <w:rPr>
+        <w:rFonts w:hint="default"/>
+      </w:rPr>
+    </w:lvl>
+    <w:lvl w:ilvl="1" w:tplc="04090019" w:tentative="1">
+      <w:start w:val="1"/>
+      <w:numFmt w:val="lowerLetter"/>
+      <w:lvlText w:val="%2."/>
+      <w:lvlJc w:val="left"/>
+      <w:pPr>
+        <w:ind w:left="1440" w:hanging="360"/>
+      </w:pPr>
+    </w:lvl>
+    <w:lvl w:ilvl="2" w:tplc="0409001B" w:tentative="1">
+      <w:start w:val="1"/>
+      <w:numFmt w:val="lowerRoman"/>
+      <w:lvlText w:val="%3."/>
+      <w:lvlJc w:val="right"/>
+      <w:pPr>
+        <w:ind w:left="2160" w:hanging="180"/>
+      </w:pPr>
+    </w:lvl>
+    <w:lvl w:ilvl="3" w:tplc="0409000F" w:tentative="1">
+      <w:start w:val="1"/>
+      <w:numFmt w:val="decimal"/>
+      <w:lvlText w:val="%4."/>
+      <w:lvlJc w:val="left"/>
+      <w:pPr>
+        <w:ind w:left="2880" w:hanging="360"/>
+      </w:pPr>
+    </w:lvl>
+    <w:lvl w:ilvl="4" w:tplc="04090019" w:tentative="1">
+      <w:start w:val="1"/>
+      <w:numFmt w:val="lowerLetter"/>
+      <w:lvlText w:val="%5."/>
+      <w:lvlJc w:val="left"/>
+      <w:pPr>
+        <w:ind w:left="3600" w:hanging="360"/>
+      </w:pPr>
+    </w:lvl>
+    <w:lvl w:ilvl="5" w:tplc="0409001B" w:tentative="1">
+      <w:start w:val="1"/>
+      <w:numFmt w:val="lowerRoman"/>
+      <w:lvlText w:val="%6."/>
+      <w:lvlJc w:val="right"/>
+      <w:pPr>
+        <w:ind w:left="4320" w:hanging="180"/>
+      </w:pPr>
+    </w:lvl>
+    <w:lvl w:ilvl="6" w:tplc="0409000F" w:tentative="1">
+      <w:start w:val="1"/>
+      <w:numFmt w:val="decimal"/>
+      <w:lvlText w:val="%7."/>
+      <w:lvlJc w:val="left"/>
+      <w:pPr>
+        <w:ind w:left="5040" w:hanging="360"/>
+      </w:pPr>
+    </w:lvl>
+    <w:lvl w:ilvl="7" w:tplc="04090019" w:tentative="1">
+      <w:start w:val="1"/>
+      <w:numFmt w:val="lowerLetter"/>
+      <w:lvlText w:val="%8."/>
+      <w:lvlJc w:val="left"/>
+      <w:pPr>
+        <w:ind w:left="5760" w:hanging="360"/>
+      </w:pPr>
+    </w:lvl>
+    <w:lvl w:ilvl="8" w:tplc="0409001B" w:tentative="1">
+      <w:start w:val="1"/>
+      <w:numFmt w:val="lowerRoman"/>
+      <w:lvlText w:val="%9."/>
+      <w:lvlJc w:val="right"/>
+      <w:pPr>
+        <w:ind w:left="6480" w:hanging="180"/>
+      </w:pPr>
+    </w:lvl>
+  </w:abstractNum>
+  <w:abstractNum w:abstractNumId="8">
     <w:nsid w:val="55305BD0"/>
     <w:multiLevelType w:val="hybridMultilevel"/>
     <w:tmpl w:val="2A2412F6"/>
@@ -4972,7 +5397,7 @@
       </w:pPr>
     </w:lvl>
   </w:abstractNum>
-  <w:abstractNum w:abstractNumId="8">
+  <w:abstractNum w:abstractNumId="9">
     <w:nsid w:val="59416271"/>
     <w:multiLevelType w:val="hybridMultilevel"/>
     <w:tmpl w:val="775A3F1A"/>
@@ -5061,7 +5486,7 @@
       </w:pPr>
     </w:lvl>
   </w:abstractNum>
-  <w:abstractNum w:abstractNumId="9">
+  <w:abstractNum w:abstractNumId="10">
     <w:nsid w:val="61233E31"/>
     <w:multiLevelType w:val="hybridMultilevel"/>
     <w:tmpl w:val="D81C41BA"/>
@@ -5150,7 +5575,7 @@
       </w:pPr>
     </w:lvl>
   </w:abstractNum>
-  <w:abstractNum w:abstractNumId="10">
+  <w:abstractNum w:abstractNumId="11">
     <w:nsid w:val="680B2AE5"/>
     <w:multiLevelType w:val="hybridMultilevel"/>
     <w:tmpl w:val="267A8EDE"/>
@@ -5239,7 +5664,7 @@
       </w:pPr>
     </w:lvl>
   </w:abstractNum>
-  <w:abstractNum w:abstractNumId="11">
+  <w:abstractNum w:abstractNumId="12">
     <w:nsid w:val="6BCB1F85"/>
     <w:multiLevelType w:val="hybridMultilevel"/>
     <w:tmpl w:val="A524C9AA"/>
@@ -5328,7 +5753,7 @@
       </w:pPr>
     </w:lvl>
   </w:abstractNum>
-  <w:abstractNum w:abstractNumId="12">
+  <w:abstractNum w:abstractNumId="13">
     <w:nsid w:val="6EDB0EFF"/>
     <w:multiLevelType w:val="hybridMultilevel"/>
     <w:tmpl w:val="2F2C26B0"/>
@@ -5417,7 +5842,7 @@
       </w:pPr>
     </w:lvl>
   </w:abstractNum>
-  <w:abstractNum w:abstractNumId="13">
+  <w:abstractNum w:abstractNumId="14">
     <w:nsid w:val="7104788A"/>
     <w:multiLevelType w:val="hybridMultilevel"/>
     <w:tmpl w:val="631A4978"/>
@@ -5506,7 +5931,7 @@
       </w:pPr>
     </w:lvl>
   </w:abstractNum>
-  <w:abstractNum w:abstractNumId="14">
+  <w:abstractNum w:abstractNumId="15">
     <w:nsid w:val="74ED7F4F"/>
     <w:multiLevelType w:val="hybridMultilevel"/>
     <w:tmpl w:val="05B411CE"/>
@@ -5595,7 +6020,7 @@
       </w:pPr>
     </w:lvl>
   </w:abstractNum>
-  <w:abstractNum w:abstractNumId="15">
+  <w:abstractNum w:abstractNumId="16">
     <w:nsid w:val="7CFE7E63"/>
     <w:multiLevelType w:val="hybridMultilevel"/>
     <w:tmpl w:val="9DF07690"/>
@@ -5684,7 +6109,7 @@
       </w:pPr>
     </w:lvl>
   </w:abstractNum>
-  <w:abstractNum w:abstractNumId="16">
+  <w:abstractNum w:abstractNumId="17">
     <w:nsid w:val="7E014488"/>
     <w:multiLevelType w:val="hybridMultilevel"/>
     <w:tmpl w:val="E19A533C"/>
@@ -5774,7 +6199,7 @@
     </w:lvl>
   </w:abstractNum>
   <w:num w:numId="1">
-    <w:abstractNumId w:val="8"/>
+    <w:abstractNumId w:val="9"/>
   </w:num>
   <w:num w:numId="2">
     <w:abstractNumId w:val="3"/>
@@ -5783,25 +6208,25 @@
     <w:abstractNumId w:val="6"/>
   </w:num>
   <w:num w:numId="4">
-    <w:abstractNumId w:val="9"/>
+    <w:abstractNumId w:val="10"/>
   </w:num>
   <w:num w:numId="5">
     <w:abstractNumId w:val="5"/>
   </w:num>
   <w:num w:numId="6">
-    <w:abstractNumId w:val="10"/>
+    <w:abstractNumId w:val="11"/>
   </w:num>
   <w:num w:numId="7">
     <w:abstractNumId w:val="4"/>
   </w:num>
   <w:num w:numId="8">
-    <w:abstractNumId w:val="12"/>
+    <w:abstractNumId w:val="13"/>
   </w:num>
   <w:num w:numId="9">
-    <w:abstractNumId w:val="14"/>
+    <w:abstractNumId w:val="15"/>
   </w:num>
   <w:num w:numId="10">
-    <w:abstractNumId w:val="16"/>
+    <w:abstractNumId w:val="17"/>
   </w:num>
   <w:num w:numId="11">
     <w:abstractNumId w:val="2"/>
@@ -5810,19 +6235,22 @@
     <w:abstractNumId w:val="0"/>
   </w:num>
   <w:num w:numId="13">
-    <w:abstractNumId w:val="7"/>
+    <w:abstractNumId w:val="8"/>
   </w:num>
   <w:num w:numId="14">
-    <w:abstractNumId w:val="15"/>
+    <w:abstractNumId w:val="16"/>
   </w:num>
   <w:num w:numId="15">
-    <w:abstractNumId w:val="13"/>
+    <w:abstractNumId w:val="14"/>
   </w:num>
   <w:num w:numId="16">
     <w:abstractNumId w:val="1"/>
   </w:num>
   <w:num w:numId="17">
-    <w:abstractNumId w:val="11"/>
+    <w:abstractNumId w:val="12"/>
+  </w:num>
+  <w:num w:numId="18">
+    <w:abstractNumId w:val="7"/>
   </w:num>
 </w:numbering>
 </file>

</xml_diff>